<commit_message>
Work on Figure 4 add more ILP data on CPEB3 ribozyme
</commit_message>
<xml_diff>
--- a/MCM_affects_global_RNA_secondary_structure_Draft_1.docx
+++ b/MCM_affects_global_RNA_secondary_structure_Draft_1.docx
@@ -488,7 +488,7 @@
         <w:pStyle w:val="Normal"/>
         <w:numPr>
           <w:ilvl w:val="0"/>
-          <w:numId w:val="4"/>
+          <w:numId w:val="7"/>
         </w:numPr>
         <w:spacing w:before="0" w:after="100"/>
         <w:rPr>
@@ -507,7 +507,7 @@
         <w:pStyle w:val="Normal"/>
         <w:numPr>
           <w:ilvl w:val="0"/>
-          <w:numId w:val="2"/>
+          <w:numId w:val="8"/>
         </w:numPr>
         <w:spacing w:before="0" w:after="100"/>
         <w:rPr>
@@ -526,7 +526,7 @@
         <w:pStyle w:val="Normal"/>
         <w:numPr>
           <w:ilvl w:val="0"/>
-          <w:numId w:val="5"/>
+          <w:numId w:val="9"/>
         </w:numPr>
         <w:spacing w:before="0" w:after="100"/>
         <w:rPr/>
@@ -589,7 +589,7 @@
         <w:pStyle w:val="Normal"/>
         <w:numPr>
           <w:ilvl w:val="0"/>
-          <w:numId w:val="3"/>
+          <w:numId w:val="10"/>
         </w:numPr>
         <w:spacing w:before="0" w:after="100"/>
         <w:rPr>
@@ -995,7 +995,7 @@
           <w:footerReference w:type="default" r:id="rId3"/>
           <w:type w:val="nextPage"/>
           <w:pgSz w:w="12240" w:h="15840"/>
-          <w:pgMar w:left="1094" w:right="1094" w:header="0" w:top="720" w:footer="720" w:bottom="720" w:gutter="0"/>
+          <w:pgMar w:left="1094" w:right="1094" w:header="0" w:top="720" w:footer="720" w:bottom="777" w:gutter="0"/>
           <w:pgNumType w:fmt="decimal"/>
           <w:formProt w:val="false"/>
           <w:textDirection w:val="lrTb"/>
@@ -1029,17 +1029,127 @@
         <w:rPr>
           <w:rStyle w:val="DefaultParagraphFont"/>
           <w:rFonts w:eastAsia="Times New Roman" w:cs="Times New Roman"/>
+        </w:rPr>
+        <w:t>conditions that mimic the</w:t>
+      </w:r>
+      <w:r>
+        <w:rPr>
+          <w:rStyle w:val="DefaultParagraphFont"/>
+          <w:rFonts w:eastAsia="Times New Roman" w:cs="Times New Roman"/>
+        </w:rPr>
+        <w:t xml:space="preserve"> </w:t>
+      </w:r>
+      <w:r>
+        <w:rPr>
+          <w:rStyle w:val="DefaultParagraphFont"/>
+          <w:rFonts w:eastAsia="Times New Roman" w:cs="Times New Roman"/>
           <w:i/>
           <w:iCs/>
         </w:rPr>
-        <w:t>E. coli</w:t>
-      </w:r>
-      <w:r>
-        <w:rPr>
-          <w:rStyle w:val="DefaultParagraphFont"/>
-          <w:rFonts w:eastAsia="Times New Roman" w:cs="Times New Roman"/>
-        </w:rPr>
-        <w:t xml:space="preserve">. First, we examine the effects of temperature on the binding affinity of the top 14 </w:t>
+        <w:t xml:space="preserve">E. coli </w:t>
+      </w:r>
+      <w:r>
+        <w:rPr>
+          <w:rStyle w:val="DefaultParagraphFont"/>
+          <w:rFonts w:eastAsia="Times New Roman" w:cs="Times New Roman"/>
+          <w:i w:val="false"/>
+          <w:iCs w:val="false"/>
+        </w:rPr>
+        <w:t>cytoplasm</w:t>
+      </w:r>
+      <w:r>
+        <w:rPr>
+          <w:rStyle w:val="DefaultParagraphFont"/>
+          <w:rFonts w:eastAsia="Times New Roman" w:cs="Times New Roman"/>
+        </w:rPr>
+        <w:t xml:space="preserve">. First, we </w:t>
+      </w:r>
+      <w:r>
+        <w:rPr>
+          <w:rStyle w:val="DefaultParagraphFont"/>
+          <w:rFonts w:eastAsia="Times New Roman" w:cs="Times New Roman"/>
+        </w:rPr>
+        <w:t>determined Mg</w:t>
+      </w:r>
+      <w:r>
+        <w:rPr>
+          <w:rStyle w:val="DefaultParagraphFont"/>
+          <w:rFonts w:eastAsia="Times New Roman" w:cs="Times New Roman"/>
+          <w:vertAlign w:val="superscript"/>
+        </w:rPr>
+        <w:t>2+</w:t>
+      </w:r>
+      <w:r>
+        <w:rPr>
+          <w:rStyle w:val="DefaultParagraphFont"/>
+          <w:rFonts w:eastAsia="Times New Roman" w:cs="Times New Roman"/>
+        </w:rPr>
+        <w:t xml:space="preserve"> </w:t>
+      </w:r>
+      <w:r>
+        <w:rPr>
+          <w:rStyle w:val="DefaultParagraphFont"/>
+          <w:rFonts w:eastAsia="Times New Roman" w:cs="Times New Roman"/>
+        </w:rPr>
+        <w:t xml:space="preserve">binding constants </w:t>
+      </w:r>
+      <w:r>
+        <w:rPr>
+          <w:rStyle w:val="DefaultParagraphFont"/>
+          <w:rFonts w:eastAsia="Times New Roman" w:cs="Times New Roman"/>
+          <w:b w:val="false"/>
+          <w:bCs w:val="false"/>
+          <w:i w:val="false"/>
+          <w:iCs w:val="false"/>
+          <w:caps w:val="false"/>
+          <w:smallCaps w:val="false"/>
+          <w:strike w:val="false"/>
+          <w:dstrike w:val="false"/>
+          <w:outline w:val="false"/>
+          <w:emboss w:val="false"/>
+          <w:imprint w:val="false"/>
+          <w:color w:val="auto"/>
+          <w:spacing w:val="0"/>
+          <w:w w:val="100"/>
+          <w:kern w:val="2"/>
+          <w:position w:val="0"/>
+          <w:sz w:val="19"/>
+          <w:sz w:val="19"/>
+          <w:szCs w:val="20"/>
+          <w:u w:val="none"/>
+          <w:vertAlign w:val="baseline"/>
+          <w:em w:val="none"/>
+          <w:lang w:val="en-US" w:eastAsia="en-US" w:bidi="ar-SA"/>
+        </w:rPr>
+        <w:t>for</w:t>
+      </w:r>
+      <w:r>
+        <w:rPr>
+          <w:rStyle w:val="DefaultParagraphFont"/>
+          <w:rFonts w:eastAsia="Times New Roman" w:cs="Times New Roman"/>
+        </w:rPr>
+        <w:t xml:space="preserve"> </w:t>
+      </w:r>
+      <w:r>
+        <w:rPr>
+          <w:rStyle w:val="DefaultParagraphFont"/>
+          <w:rFonts w:eastAsia="Times New Roman" w:cs="Times New Roman"/>
+        </w:rPr>
+        <w:t>the top 1</w:t>
+      </w:r>
+      <w:r>
+        <w:rPr>
+          <w:rStyle w:val="DefaultParagraphFont"/>
+          <w:rFonts w:eastAsia="Times New Roman" w:cs="Times New Roman"/>
+        </w:rPr>
+        <w:t>5</w:t>
+      </w:r>
+      <w:r>
+        <w:rPr>
+          <w:rStyle w:val="DefaultParagraphFont"/>
+          <w:rFonts w:eastAsia="Times New Roman" w:cs="Times New Roman"/>
+        </w:rPr>
+        <w:t xml:space="preserve"> </w:t>
       </w:r>
       <w:r>
         <w:rPr>
@@ -1055,7 +1165,21 @@
           <w:rStyle w:val="DefaultParagraphFont"/>
           <w:rFonts w:eastAsia="Times New Roman" w:cs="Times New Roman"/>
         </w:rPr>
-        <w:t xml:space="preserve">metabolites, comprising 80% of the total metabolome, at physiological pH and monovalent ion concentrations using ITC and HQS fluorescence titrations. Then, we use this information to inform creation of artificial cytoplasms that mimic </w:t>
+        <w:t>metabolites, comprising 80% of the total metabolome, at physiological pH and monovalent ion concentrations. Then, we use</w:t>
+      </w:r>
+      <w:r>
+        <w:rPr>
+          <w:rStyle w:val="DefaultParagraphFont"/>
+          <w:rFonts w:eastAsia="Times New Roman" w:cs="Times New Roman"/>
+        </w:rPr>
+        <w:t>d</w:t>
+      </w:r>
+      <w:r>
+        <w:rPr>
+          <w:rStyle w:val="DefaultParagraphFont"/>
+          <w:rFonts w:eastAsia="Times New Roman" w:cs="Times New Roman"/>
+        </w:rPr>
+        <w:t xml:space="preserve"> this information to inform creation of artificial cytoplasms that mimic </w:t>
       </w:r>
       <w:r>
         <w:rPr>
@@ -1064,30 +1188,65 @@
           <w:i/>
           <w:iCs/>
         </w:rPr>
-        <w:t xml:space="preserve">in vivo </w:t>
-      </w:r>
-      <w:r>
-        <w:rPr>
-          <w:rStyle w:val="DefaultParagraphFont"/>
-          <w:rFonts w:eastAsia="Times New Roman" w:cs="Times New Roman"/>
-        </w:rPr>
-        <w:t>E. coli conditions. We then examine the effects of the</w:t>
-      </w:r>
-      <w:r>
-        <w:rPr>
-          <w:rStyle w:val="DefaultParagraphFont"/>
-          <w:rFonts w:eastAsia="Times New Roman" w:cs="Times New Roman"/>
+        <w:t>in vivo E. coli</w:t>
+      </w:r>
+      <w:r>
+        <w:rPr>
+          <w:rStyle w:val="DefaultParagraphFont"/>
+          <w:rFonts w:eastAsia="Times New Roman" w:cs="Times New Roman"/>
+        </w:rPr>
+        <w:t xml:space="preserve"> conditions, </w:t>
+      </w:r>
+      <w:r>
+        <w:rPr>
+          <w:rStyle w:val="DefaultParagraphFont"/>
+          <w:rFonts w:eastAsia="Times New Roman" w:cs="Times New Roman"/>
+        </w:rPr>
+        <w:t xml:space="preserve">termed Eco80. </w:t>
+      </w:r>
+      <w:r>
+        <w:rPr>
+          <w:rStyle w:val="DefaultParagraphFont"/>
+          <w:rFonts w:eastAsia="Times New Roman" w:cs="Times New Roman"/>
+        </w:rPr>
+        <w:t xml:space="preserve">We empirically determined that the </w:t>
+      </w:r>
+      <w:r>
+        <w:rPr>
+          <w:rStyle w:val="DefaultParagraphFont"/>
+          <w:rFonts w:eastAsia="Times New Roman" w:cs="Times New Roman"/>
+        </w:rPr>
+        <w:t xml:space="preserve">mixture of </w:t>
+      </w:r>
+      <w:r>
+        <w:rPr>
+          <w:rStyle w:val="DefaultParagraphFont"/>
+          <w:rFonts w:eastAsia="Times New Roman" w:cs="Times New Roman"/>
+          <w:b w:val="false"/>
+          <w:bCs w:val="false"/>
           <w:i/>
           <w:iCs/>
-        </w:rPr>
-        <w:t xml:space="preserve"> </w:t>
-      </w:r>
-      <w:r>
-        <w:rPr>
-          <w:rStyle w:val="DefaultParagraphFont"/>
-          <w:rFonts w:eastAsia="Times New Roman" w:cs="Times New Roman"/>
-        </w:rPr>
-        <w:t>these</w:t>
+          <w:caps w:val="false"/>
+          <w:smallCaps w:val="false"/>
+          <w:strike w:val="false"/>
+          <w:dstrike w:val="false"/>
+          <w:outline w:val="false"/>
+          <w:emboss w:val="false"/>
+          <w:imprint w:val="false"/>
+          <w:color w:val="auto"/>
+          <w:spacing w:val="0"/>
+          <w:w w:val="100"/>
+          <w:kern w:val="2"/>
+          <w:position w:val="0"/>
+          <w:sz w:val="19"/>
+          <w:sz w:val="19"/>
+          <w:szCs w:val="20"/>
+          <w:u w:val="none"/>
+          <w:vertAlign w:val="baseline"/>
+          <w:em w:val="none"/>
+          <w:lang w:val="en-US" w:eastAsia="en-US" w:bidi="ar-SA"/>
+        </w:rPr>
+        <w:t>E</w:t>
       </w:r>
       <w:r>
         <w:rPr>
@@ -1096,14 +1255,277 @@
           <w:i/>
           <w:iCs/>
         </w:rPr>
-        <w:t xml:space="preserve"> in vivo-like </w:t>
-      </w:r>
-      <w:r>
-        <w:rPr>
-          <w:rStyle w:val="DefaultParagraphFont"/>
-          <w:rFonts w:eastAsia="Times New Roman" w:cs="Times New Roman"/>
-        </w:rPr>
-        <w:t xml:space="preserve">conditions on RNA thermodynamic stability and RNA chemical stability. We find that these </w:t>
+        <w:t xml:space="preserve">. coli  </w:t>
+      </w:r>
+      <w:r>
+        <w:rPr>
+          <w:rStyle w:val="DefaultParagraphFont"/>
+          <w:rFonts w:eastAsia="Times New Roman" w:cs="Times New Roman"/>
+          <w:i w:val="false"/>
+          <w:iCs w:val="false"/>
+        </w:rPr>
+        <w:t>metabolites in Eco80 approximates</w:t>
+      </w:r>
+      <w:r>
+        <w:rPr>
+          <w:rStyle w:val="DefaultParagraphFont"/>
+          <w:rFonts w:eastAsia="Times New Roman" w:cs="Times New Roman"/>
+          <w:b w:val="false"/>
+          <w:bCs w:val="false"/>
+          <w:i w:val="false"/>
+          <w:iCs w:val="false"/>
+          <w:caps w:val="false"/>
+          <w:smallCaps w:val="false"/>
+          <w:strike w:val="false"/>
+          <w:dstrike w:val="false"/>
+          <w:outline w:val="false"/>
+          <w:emboss w:val="false"/>
+          <w:imprint w:val="false"/>
+          <w:color w:val="auto"/>
+          <w:spacing w:val="0"/>
+          <w:w w:val="100"/>
+          <w:kern w:val="2"/>
+          <w:position w:val="0"/>
+          <w:sz w:val="19"/>
+          <w:sz w:val="19"/>
+          <w:szCs w:val="20"/>
+          <w:u w:val="none"/>
+          <w:vertAlign w:val="baseline"/>
+          <w:em w:val="none"/>
+          <w:lang w:val="en-US" w:eastAsia="en-US" w:bidi="ar-SA"/>
+        </w:rPr>
+        <w:t xml:space="preserve"> single sit binding behavior towards Mg2+ in the biologically relevant free Mg2+ range of ~0.5 to 10 mM Mg2+, using a Mg2+ binding fluorescent dye </w:t>
+      </w:r>
+      <w:r>
+        <w:rPr>
+          <w:rStyle w:val="DefaultParagraphFont"/>
+          <w:rFonts w:eastAsia="Times New Roman" w:cs="Times New Roman"/>
+          <w:b w:val="false"/>
+          <w:bCs w:val="false"/>
+          <w:i w:val="false"/>
+          <w:iCs w:val="false"/>
+          <w:caps w:val="false"/>
+          <w:smallCaps w:val="false"/>
+          <w:strike w:val="false"/>
+          <w:dstrike w:val="false"/>
+          <w:outline w:val="false"/>
+          <w:emboss w:val="false"/>
+          <w:imprint w:val="false"/>
+          <w:color w:val="auto"/>
+          <w:spacing w:val="0"/>
+          <w:w w:val="100"/>
+          <w:kern w:val="2"/>
+          <w:position w:val="0"/>
+          <w:sz w:val="19"/>
+          <w:sz w:val="19"/>
+          <w:szCs w:val="20"/>
+          <w:u w:val="none"/>
+          <w:vertAlign w:val="baseline"/>
+          <w:em w:val="none"/>
+          <w:lang w:val="en-US" w:eastAsia="en-US" w:bidi="ar-SA"/>
+        </w:rPr>
+        <w:t>(</w:t>
+      </w:r>
+      <w:r>
+        <w:rPr>
+          <w:rStyle w:val="DefaultParagraphFont"/>
+          <w:rFonts w:eastAsia="Times New Roman" w:cs="Times New Roman"/>
+          <w:b w:val="false"/>
+          <w:bCs w:val="false"/>
+          <w:i w:val="false"/>
+          <w:iCs w:val="false"/>
+          <w:caps w:val="false"/>
+          <w:smallCaps w:val="false"/>
+          <w:strike w:val="false"/>
+          <w:dstrike w:val="false"/>
+          <w:outline w:val="false"/>
+          <w:emboss w:val="false"/>
+          <w:imprint w:val="false"/>
+          <w:color w:val="auto"/>
+          <w:spacing w:val="0"/>
+          <w:w w:val="100"/>
+          <w:kern w:val="2"/>
+          <w:position w:val="0"/>
+          <w:sz w:val="19"/>
+          <w:sz w:val="19"/>
+          <w:szCs w:val="20"/>
+          <w:u w:val="none"/>
+          <w:vertAlign w:val="baseline"/>
+          <w:em w:val="none"/>
+          <w:lang w:val="en-US" w:eastAsia="en-US" w:bidi="ar-SA"/>
+        </w:rPr>
+        <w:t>8-Hydroxy-5-quinolinesulfonic acid</w:t>
+      </w:r>
+      <w:r>
+        <w:rPr>
+          <w:rStyle w:val="DefaultParagraphFont"/>
+          <w:rFonts w:eastAsia="Times New Roman" w:cs="Times New Roman"/>
+          <w:b w:val="false"/>
+          <w:bCs w:val="false"/>
+          <w:i w:val="false"/>
+          <w:iCs w:val="false"/>
+          <w:caps w:val="false"/>
+          <w:smallCaps w:val="false"/>
+          <w:strike w:val="false"/>
+          <w:dstrike w:val="false"/>
+          <w:outline w:val="false"/>
+          <w:emboss w:val="false"/>
+          <w:imprint w:val="false"/>
+          <w:color w:val="auto"/>
+          <w:spacing w:val="0"/>
+          <w:w w:val="100"/>
+          <w:kern w:val="2"/>
+          <w:position w:val="0"/>
+          <w:sz w:val="19"/>
+          <w:sz w:val="19"/>
+          <w:szCs w:val="20"/>
+          <w:u w:val="none"/>
+          <w:vertAlign w:val="baseline"/>
+          <w:em w:val="none"/>
+          <w:lang w:val="en-US" w:eastAsia="en-US" w:bidi="ar-SA"/>
+        </w:rPr>
+        <w:t>)</w:t>
+      </w:r>
+      <w:r>
+        <w:rPr>
+          <w:rStyle w:val="DefaultParagraphFont"/>
+          <w:rFonts w:eastAsia="Times New Roman" w:cs="Times New Roman"/>
+          <w:b w:val="false"/>
+          <w:bCs w:val="false"/>
+          <w:i w:val="false"/>
+          <w:iCs w:val="false"/>
+          <w:caps w:val="false"/>
+          <w:smallCaps w:val="false"/>
+          <w:strike w:val="false"/>
+          <w:dstrike w:val="false"/>
+          <w:outline w:val="false"/>
+          <w:emboss w:val="false"/>
+          <w:imprint w:val="false"/>
+          <w:color w:val="auto"/>
+          <w:spacing w:val="0"/>
+          <w:w w:val="100"/>
+          <w:kern w:val="2"/>
+          <w:position w:val="0"/>
+          <w:sz w:val="19"/>
+          <w:sz w:val="19"/>
+          <w:szCs w:val="20"/>
+          <w:u w:val="none"/>
+          <w:vertAlign w:val="baseline"/>
+          <w:em w:val="none"/>
+          <w:lang w:val="en-US" w:eastAsia="en-US" w:bidi="ar-SA"/>
+        </w:rPr>
+        <w:t>. Furthermore,  we examine</w:t>
+      </w:r>
+      <w:r>
+        <w:rPr>
+          <w:rStyle w:val="DefaultParagraphFont"/>
+          <w:rFonts w:eastAsia="Times New Roman" w:cs="Times New Roman"/>
+          <w:b w:val="false"/>
+          <w:bCs w:val="false"/>
+          <w:i w:val="false"/>
+          <w:iCs w:val="false"/>
+          <w:caps w:val="false"/>
+          <w:smallCaps w:val="false"/>
+          <w:strike w:val="false"/>
+          <w:dstrike w:val="false"/>
+          <w:outline w:val="false"/>
+          <w:emboss w:val="false"/>
+          <w:imprint w:val="false"/>
+          <w:color w:val="auto"/>
+          <w:spacing w:val="0"/>
+          <w:w w:val="100"/>
+          <w:kern w:val="2"/>
+          <w:position w:val="0"/>
+          <w:sz w:val="19"/>
+          <w:sz w:val="19"/>
+          <w:szCs w:val="20"/>
+          <w:u w:val="none"/>
+          <w:vertAlign w:val="baseline"/>
+          <w:em w:val="none"/>
+          <w:lang w:val="en-US" w:eastAsia="en-US" w:bidi="ar-SA"/>
+        </w:rPr>
+        <w:t>d</w:t>
+      </w:r>
+      <w:r>
+        <w:rPr>
+          <w:rStyle w:val="DefaultParagraphFont"/>
+          <w:rFonts w:eastAsia="Times New Roman" w:cs="Times New Roman"/>
+          <w:b w:val="false"/>
+          <w:bCs w:val="false"/>
+          <w:i w:val="false"/>
+          <w:iCs w:val="false"/>
+          <w:caps w:val="false"/>
+          <w:smallCaps w:val="false"/>
+          <w:strike w:val="false"/>
+          <w:dstrike w:val="false"/>
+          <w:outline w:val="false"/>
+          <w:emboss w:val="false"/>
+          <w:imprint w:val="false"/>
+          <w:color w:val="auto"/>
+          <w:spacing w:val="0"/>
+          <w:w w:val="100"/>
+          <w:kern w:val="2"/>
+          <w:position w:val="0"/>
+          <w:sz w:val="19"/>
+          <w:sz w:val="19"/>
+          <w:szCs w:val="20"/>
+          <w:u w:val="none"/>
+          <w:vertAlign w:val="baseline"/>
+          <w:em w:val="none"/>
+          <w:lang w:val="en-US" w:eastAsia="en-US" w:bidi="ar-SA"/>
+        </w:rPr>
+        <w:t xml:space="preserve"> the effects of Eco80 conditions on the the</w:t>
+      </w:r>
+      <w:r>
+        <w:rPr>
+          <w:rStyle w:val="DefaultParagraphFont"/>
+          <w:rFonts w:eastAsia="Times New Roman" w:cs="Times New Roman"/>
+        </w:rPr>
+        <w:t xml:space="preserve">rmodynamic stability, chemical stability, </w:t>
+      </w:r>
+      <w:r>
+        <w:rPr>
+          <w:rStyle w:val="DefaultParagraphFont"/>
+          <w:rFonts w:eastAsia="Times New Roman" w:cs="Times New Roman"/>
+        </w:rPr>
+        <w:t>catalysis, and compactness of RNA</w:t>
+      </w:r>
+      <w:r>
+        <w:rPr>
+          <w:rStyle w:val="DefaultParagraphFont"/>
+          <w:rFonts w:eastAsia="Times New Roman" w:cs="Times New Roman"/>
+        </w:rPr>
+        <w:t xml:space="preserve">. We find that these </w:t>
+      </w:r>
+      <w:r>
+        <w:rPr>
+          <w:rStyle w:val="DefaultParagraphFont"/>
+          <w:rFonts w:eastAsia="Times New Roman" w:cs="Times New Roman"/>
+          <w:b w:val="false"/>
+          <w:bCs w:val="false"/>
+          <w:i w:val="false"/>
+          <w:iCs w:val="false"/>
+          <w:caps w:val="false"/>
+          <w:smallCaps w:val="false"/>
+          <w:strike w:val="false"/>
+          <w:dstrike w:val="false"/>
+          <w:outline w:val="false"/>
+          <w:emboss w:val="false"/>
+          <w:imprint w:val="false"/>
+          <w:color w:val="auto"/>
+          <w:spacing w:val="0"/>
+          <w:w w:val="100"/>
+          <w:kern w:val="2"/>
+          <w:position w:val="0"/>
+          <w:sz w:val="19"/>
+          <w:sz w:val="19"/>
+          <w:szCs w:val="20"/>
+          <w:u w:val="none"/>
+          <w:vertAlign w:val="baseline"/>
+          <w:em w:val="none"/>
+          <w:lang w:val="en-US" w:eastAsia="en-US" w:bidi="ar-SA"/>
+        </w:rPr>
+        <w:t>Eco80</w:t>
       </w:r>
       <w:r>
         <w:rPr>
@@ -1112,14 +1534,220 @@
           <w:i/>
           <w:iCs/>
         </w:rPr>
-        <w:t xml:space="preserve">in vivo-like </w:t>
-      </w:r>
-      <w:r>
-        <w:rPr>
-          <w:rStyle w:val="DefaultParagraphFont"/>
-          <w:rFonts w:eastAsia="Times New Roman" w:cs="Times New Roman"/>
-        </w:rPr>
-        <w:t>conditions lead to opposing effects, wherein thermodynamic stability is weakened but chemical stability is strengthened.</w:t>
+        <w:t xml:space="preserve"> </w:t>
+      </w:r>
+      <w:r>
+        <w:rPr>
+          <w:rStyle w:val="DefaultParagraphFont"/>
+          <w:rFonts w:eastAsia="Times New Roman" w:cs="Times New Roman"/>
+        </w:rPr>
+        <w:t xml:space="preserve">conditions lead to opposing effects, wherein thermodynamic stability </w:t>
+      </w:r>
+      <w:r>
+        <w:rPr>
+          <w:rStyle w:val="DefaultParagraphFont"/>
+          <w:rFonts w:eastAsia="Times New Roman" w:cs="Times New Roman"/>
+        </w:rPr>
+        <w:t>of RNA helices</w:t>
+      </w:r>
+      <w:r>
+        <w:rPr>
+          <w:rStyle w:val="DefaultParagraphFont"/>
+          <w:rFonts w:eastAsia="Times New Roman" w:cs="Times New Roman"/>
+        </w:rPr>
+        <w:t xml:space="preserve"> </w:t>
+      </w:r>
+      <w:r>
+        <w:rPr>
+          <w:rStyle w:val="DefaultParagraphFont"/>
+          <w:rFonts w:eastAsia="Times New Roman" w:cs="Times New Roman"/>
+          <w:b w:val="false"/>
+          <w:bCs w:val="false"/>
+          <w:i w:val="false"/>
+          <w:iCs w:val="false"/>
+          <w:caps w:val="false"/>
+          <w:smallCaps w:val="false"/>
+          <w:strike w:val="false"/>
+          <w:dstrike w:val="false"/>
+          <w:outline w:val="false"/>
+          <w:emboss w:val="false"/>
+          <w:imprint w:val="false"/>
+          <w:color w:val="auto"/>
+          <w:spacing w:val="0"/>
+          <w:w w:val="100"/>
+          <w:kern w:val="2"/>
+          <w:position w:val="0"/>
+          <w:sz w:val="19"/>
+          <w:sz w:val="19"/>
+          <w:szCs w:val="20"/>
+          <w:u w:val="none"/>
+          <w:vertAlign w:val="baseline"/>
+          <w:em w:val="none"/>
+          <w:lang w:val="en-US" w:eastAsia="en-US" w:bidi="ar-SA"/>
+        </w:rPr>
+        <w:t>were</w:t>
+      </w:r>
+      <w:r>
+        <w:rPr>
+          <w:rStyle w:val="DefaultParagraphFont"/>
+          <w:rFonts w:eastAsia="Times New Roman" w:cs="Times New Roman"/>
+        </w:rPr>
+        <w:t xml:space="preserve"> weakened but chemical stability, </w:t>
+      </w:r>
+      <w:r>
+        <w:rPr>
+          <w:rStyle w:val="DefaultParagraphFont"/>
+          <w:rFonts w:eastAsia="Times New Roman" w:cs="Times New Roman"/>
+        </w:rPr>
+        <w:t>compactness, and</w:t>
+      </w:r>
+      <w:r>
+        <w:rPr>
+          <w:rStyle w:val="DefaultParagraphFont"/>
+          <w:rFonts w:eastAsia="Times New Roman" w:cs="Times New Roman"/>
+        </w:rPr>
+        <w:t xml:space="preserve"> catalysis </w:t>
+      </w:r>
+      <w:r>
+        <w:rPr>
+          <w:rStyle w:val="DefaultParagraphFont"/>
+          <w:rFonts w:eastAsia="Times New Roman" w:cs="Times New Roman"/>
+          <w:b w:val="false"/>
+          <w:bCs w:val="false"/>
+          <w:i w:val="false"/>
+          <w:iCs w:val="false"/>
+          <w:caps w:val="false"/>
+          <w:smallCaps w:val="false"/>
+          <w:strike w:val="false"/>
+          <w:dstrike w:val="false"/>
+          <w:outline w:val="false"/>
+          <w:emboss w:val="false"/>
+          <w:imprint w:val="false"/>
+          <w:color w:val="auto"/>
+          <w:spacing w:val="0"/>
+          <w:w w:val="100"/>
+          <w:kern w:val="2"/>
+          <w:position w:val="0"/>
+          <w:sz w:val="19"/>
+          <w:sz w:val="19"/>
+          <w:szCs w:val="20"/>
+          <w:u w:val="none"/>
+          <w:vertAlign w:val="baseline"/>
+          <w:em w:val="none"/>
+          <w:lang w:val="en-US" w:eastAsia="en-US" w:bidi="ar-SA"/>
+        </w:rPr>
+        <w:t>were</w:t>
+      </w:r>
+      <w:r>
+        <w:rPr>
+          <w:rStyle w:val="DefaultParagraphFont"/>
+          <w:rFonts w:eastAsia="Times New Roman" w:cs="Times New Roman"/>
+        </w:rPr>
+        <w:t xml:space="preserve"> </w:t>
+      </w:r>
+      <w:r>
+        <w:rPr>
+          <w:rStyle w:val="DefaultParagraphFont"/>
+          <w:rFonts w:eastAsia="Times New Roman" w:cs="Times New Roman"/>
+          <w:b w:val="false"/>
+          <w:bCs w:val="false"/>
+          <w:i w:val="false"/>
+          <w:iCs w:val="false"/>
+          <w:caps w:val="false"/>
+          <w:smallCaps w:val="false"/>
+          <w:strike w:val="false"/>
+          <w:dstrike w:val="false"/>
+          <w:outline w:val="false"/>
+          <w:emboss w:val="false"/>
+          <w:imprint w:val="false"/>
+          <w:color w:val="auto"/>
+          <w:spacing w:val="0"/>
+          <w:w w:val="100"/>
+          <w:kern w:val="2"/>
+          <w:position w:val="0"/>
+          <w:sz w:val="19"/>
+          <w:sz w:val="19"/>
+          <w:szCs w:val="20"/>
+          <w:u w:val="none"/>
+          <w:vertAlign w:val="baseline"/>
+          <w:em w:val="none"/>
+          <w:lang w:val="en-US" w:eastAsia="en-US" w:bidi="ar-SA"/>
+        </w:rPr>
+        <w:t>enhanced</w:t>
+      </w:r>
+      <w:r>
+        <w:rPr>
+          <w:rStyle w:val="DefaultParagraphFont"/>
+          <w:rFonts w:eastAsia="Times New Roman" w:cs="Times New Roman"/>
+        </w:rPr>
+        <w:t xml:space="preserve">. </w:t>
+      </w:r>
+      <w:r>
+        <w:rPr>
+          <w:rStyle w:val="DefaultParagraphFont"/>
+          <w:rFonts w:eastAsia="Times New Roman" w:cs="Times New Roman"/>
+        </w:rPr>
+        <w:t>We propose a mechanism where increased RNA compactness and catalysis is facilitated i</w:t>
+      </w:r>
+      <w:r>
+        <w:rPr>
+          <w:rStyle w:val="DefaultParagraphFont"/>
+          <w:rFonts w:eastAsia="Times New Roman" w:cs="Times New Roman"/>
+          <w:b w:val="false"/>
+          <w:bCs w:val="false"/>
+          <w:i w:val="false"/>
+          <w:iCs w:val="false"/>
+          <w:caps w:val="false"/>
+          <w:smallCaps w:val="false"/>
+          <w:strike w:val="false"/>
+          <w:dstrike w:val="false"/>
+          <w:outline w:val="false"/>
+          <w:emboss w:val="false"/>
+          <w:imprint w:val="false"/>
+          <w:color w:val="auto"/>
+          <w:spacing w:val="0"/>
+          <w:w w:val="100"/>
+          <w:kern w:val="2"/>
+          <w:position w:val="0"/>
+          <w:sz w:val="19"/>
+          <w:sz w:val="19"/>
+          <w:szCs w:val="20"/>
+          <w:u w:val="none"/>
+          <w:vertAlign w:val="baseline"/>
+          <w:em w:val="none"/>
+          <w:lang w:val="en-US" w:eastAsia="en-US" w:bidi="ar-SA"/>
+        </w:rPr>
+        <w:t>n Eco8</w:t>
+      </w:r>
+      <w:r>
+        <w:rPr>
+          <w:rStyle w:val="DefaultParagraphFont"/>
+          <w:rFonts w:eastAsia="Times New Roman" w:cs="Times New Roman"/>
+          <w:b w:val="false"/>
+          <w:bCs w:val="false"/>
+          <w:i w:val="false"/>
+          <w:iCs w:val="false"/>
+          <w:caps w:val="false"/>
+          <w:smallCaps w:val="false"/>
+          <w:strike w:val="false"/>
+          <w:dstrike w:val="false"/>
+          <w:outline w:val="false"/>
+          <w:emboss w:val="false"/>
+          <w:imprint w:val="false"/>
+          <w:color w:val="auto"/>
+          <w:spacing w:val="0"/>
+          <w:w w:val="100"/>
+          <w:kern w:val="2"/>
+          <w:position w:val="0"/>
+          <w:sz w:val="19"/>
+          <w:sz w:val="19"/>
+          <w:szCs w:val="20"/>
+          <w:u w:val="none"/>
+          <w:vertAlign w:val="baseline"/>
+          <w:em w:val="none"/>
+          <w:lang w:val="en-US" w:eastAsia="en-US" w:bidi="ar-SA"/>
+        </w:rPr>
+        <w:t>0.</w:t>
       </w:r>
     </w:p>
     <w:p>
@@ -1127,7 +1755,7 @@
         <w:sectPr>
           <w:type w:val="continuous"/>
           <w:pgSz w:w="12240" w:h="15840"/>
-          <w:pgMar w:left="1094" w:right="1094" w:header="0" w:top="720" w:footer="720" w:bottom="720" w:gutter="0"/>
+          <w:pgMar w:left="1094" w:right="1094" w:header="0" w:top="720" w:footer="720" w:bottom="777" w:gutter="0"/>
           <w:formProt w:val="false"/>
           <w:textDirection w:val="lrTb"/>
           <w:docGrid w:type="default" w:linePitch="600" w:charSpace="32768"/>
@@ -1244,7 +1872,6 @@
           <w:rFonts w:ascii="Arno Pro" w:hAnsi="Arno Pro"/>
           <w:kern w:val="2"/>
           <w:position w:val="5"/>
-          <w:sz w:val="12"/>
           <w:sz w:val="18"/>
         </w:rPr>
         <w:t>2+</w:t>
@@ -1284,7 +1911,6 @@
           <w:rFonts w:ascii="Arno Pro" w:hAnsi="Arno Pro"/>
           <w:kern w:val="2"/>
           <w:position w:val="5"/>
-          <w:sz w:val="12"/>
           <w:sz w:val="18"/>
         </w:rPr>
         <w:t>+</w:t>
@@ -1304,7 +1930,6 @@
           <w:rFonts w:ascii="Arno Pro" w:hAnsi="Arno Pro"/>
           <w:kern w:val="2"/>
           <w:position w:val="5"/>
-          <w:sz w:val="12"/>
           <w:sz w:val="18"/>
         </w:rPr>
         <w:t>+</w:t>
@@ -1324,7 +1949,6 @@
           <w:rFonts w:ascii="Arno Pro" w:hAnsi="Arno Pro"/>
           <w:kern w:val="2"/>
           <w:position w:val="5"/>
-          <w:sz w:val="12"/>
           <w:sz w:val="18"/>
         </w:rPr>
         <w:t>2+</w:t>
@@ -1344,7 +1968,6 @@
           <w:rFonts w:ascii="Arno Pro" w:hAnsi="Arno Pro"/>
           <w:kern w:val="2"/>
           <w:position w:val="5"/>
-          <w:sz w:val="12"/>
           <w:sz w:val="18"/>
         </w:rPr>
         <w:t>2+</w:t>
@@ -1364,7 +1987,6 @@
           <w:rFonts w:ascii="Arno Pro" w:hAnsi="Arno Pro"/>
           <w:kern w:val="2"/>
           <w:position w:val="5"/>
-          <w:sz w:val="12"/>
           <w:sz w:val="18"/>
         </w:rPr>
         <w:t xml:space="preserve">2+ </w:t>
@@ -1384,7 +2006,6 @@
           <w:rFonts w:ascii="Arno Pro" w:hAnsi="Arno Pro"/>
           <w:kern w:val="2"/>
           <w:position w:val="5"/>
-          <w:sz w:val="12"/>
           <w:sz w:val="18"/>
         </w:rPr>
         <w:t xml:space="preserve"> </w:t>
@@ -1404,7 +2025,6 @@
           <w:rFonts w:ascii="Arno Pro" w:hAnsi="Arno Pro"/>
           <w:kern w:val="2"/>
           <w:position w:val="5"/>
-          <w:sz w:val="12"/>
           <w:sz w:val="18"/>
         </w:rPr>
         <w:t>2+</w:t>
@@ -1459,7 +2079,6 @@
           <w:rFonts w:ascii="Arno Pro" w:hAnsi="Arno Pro"/>
           <w:kern w:val="2"/>
           <w:position w:val="5"/>
-          <w:sz w:val="12"/>
           <w:sz w:val="18"/>
         </w:rPr>
         <w:t>2+</w:t>
@@ -1479,7 +2098,6 @@
           <w:rFonts w:ascii="Arno Pro" w:hAnsi="Arno Pro"/>
           <w:kern w:val="2"/>
           <w:position w:val="5"/>
-          <w:sz w:val="12"/>
           <w:sz w:val="18"/>
         </w:rPr>
         <w:t xml:space="preserve"> </w:t>
@@ -1499,7 +2117,6 @@
           <w:rFonts w:ascii="Arno Pro" w:hAnsi="Arno Pro"/>
           <w:kern w:val="2"/>
           <w:position w:val="5"/>
-          <w:sz w:val="12"/>
           <w:sz w:val="18"/>
         </w:rPr>
         <w:t>2+</w:t>
@@ -1559,7 +2176,6 @@
           <w:rFonts w:ascii="Arno Pro" w:hAnsi="Arno Pro"/>
           <w:kern w:val="2"/>
           <w:position w:val="5"/>
-          <w:sz w:val="12"/>
           <w:sz w:val="18"/>
         </w:rPr>
         <w:t>2+</w:t>
@@ -1579,7 +2195,6 @@
           <w:rFonts w:ascii="Arno Pro" w:hAnsi="Arno Pro"/>
           <w:kern w:val="2"/>
           <w:position w:val="5"/>
-          <w:sz w:val="12"/>
           <w:sz w:val="18"/>
         </w:rPr>
         <w:t>2+</w:t>
@@ -1599,7 +2214,6 @@
           <w:rFonts w:ascii="Arno Pro" w:hAnsi="Arno Pro"/>
           <w:kern w:val="2"/>
           <w:position w:val="5"/>
-          <w:sz w:val="12"/>
           <w:sz w:val="18"/>
         </w:rPr>
         <w:t xml:space="preserve"> </w:t>
@@ -1626,7 +2240,11 @@
         </w:rPr>
       </w:pPr>
       <w:r>
-        <w:rPr/>
+        <w:rPr>
+          <w:kern w:val="2"/>
+          <w:sz w:val="16"/>
+          <w:szCs w:val="16"/>
+        </w:rPr>
       </w:r>
     </w:p>
     <w:p>
@@ -1650,7 +2268,6 @@
           <w:rFonts w:ascii="Arno Pro" w:hAnsi="Arno Pro"/>
           <w:kern w:val="2"/>
           <w:position w:val="5"/>
-          <w:sz w:val="12"/>
           <w:sz w:val="18"/>
         </w:rPr>
         <w:t>2+</w:t>
@@ -1672,7 +2289,6 @@
           <w:rFonts w:ascii="Arno Pro" w:hAnsi="Arno Pro"/>
           <w:kern w:val="2"/>
           <w:position w:val="5"/>
-          <w:sz w:val="12"/>
           <w:sz w:val="18"/>
         </w:rPr>
         <w:t>2+</w:t>
@@ -1692,7 +2308,6 @@
           <w:rFonts w:ascii="Arno Pro" w:hAnsi="Arno Pro"/>
           <w:kern w:val="2"/>
           <w:position w:val="5"/>
-          <w:sz w:val="12"/>
           <w:sz w:val="18"/>
         </w:rPr>
         <w:t xml:space="preserve">2+ </w:t>
@@ -1777,8 +2392,162 @@
           <w:sz w:val="19"/>
           <w:szCs w:val="19"/>
         </w:rPr>
-        <w:t>F</w:t>
-      </w:r>
+        <w:t>FFigure 1</w:t>
+      </w:r>
+      <w:r>
+        <w:rPr>
+          <w:rStyle w:val="DefaultParagraphFont"/>
+          <w:rFonts w:eastAsia="Times New Roman" w:cs="Times New Roman"/>
+          <w:b/>
+          <w:sz w:val="19"/>
+          <w:szCs w:val="19"/>
+        </w:rPr>
+        <w:t xml:space="preserve">. </w:t>
+      </w:r>
+      <w:r>
+        <w:rPr>
+          <w:rStyle w:val="DefaultParagraphFont"/>
+          <w:rFonts w:eastAsia="Times New Roman" w:cs="Times New Roman"/>
+        </w:rPr>
+        <w:t xml:space="preserve">The top 15 metabolites in </w:t>
+      </w:r>
+      <w:r>
+        <w:rPr>
+          <w:rStyle w:val="DefaultParagraphFont"/>
+          <w:rFonts w:eastAsia="Times New Roman" w:cs="Times New Roman"/>
+          <w:i/>
+          <w:iCs/>
+        </w:rPr>
+        <w:t>E. coli</w:t>
+      </w:r>
+      <w:r>
+        <w:rPr>
+          <w:rStyle w:val="DefaultParagraphFont"/>
+          <w:rFonts w:eastAsia="Times New Roman" w:cs="Times New Roman"/>
+        </w:rPr>
+        <w:t xml:space="preserve"> bind to Mg</w:t>
+      </w:r>
+      <w:r>
+        <w:rPr>
+          <w:rStyle w:val="DefaultParagraphFont"/>
+          <w:rFonts w:eastAsia="Times New Roman" w:cs="Times New Roman"/>
+          <w:position w:val="5"/>
+          <w:sz w:val="12"/>
+        </w:rPr>
+        <w:t>2+</w:t>
+      </w:r>
+      <w:r>
+        <w:rPr>
+          <w:rStyle w:val="DefaultParagraphFont"/>
+          <w:rFonts w:eastAsia="Times New Roman" w:cs="Times New Roman"/>
+        </w:rPr>
+        <w:t xml:space="preserve">. </w:t>
+      </w:r>
+      <w:r>
+        <w:rPr>
+          <w:rStyle w:val="DefaultParagraphFont"/>
+          <w:rFonts w:eastAsia="Times New Roman" w:cs="Times New Roman"/>
+          <w:b/>
+          <w:bCs/>
+        </w:rPr>
+        <w:t>(A)</w:t>
+      </w:r>
+    </w:p>
+    <w:p>
+      <w:pPr>
+        <w:pStyle w:val="Normal"/>
+        <w:rPr/>
+      </w:pPr>
+      <w:r>
+        <w:rPr>
+          <w:rStyle w:val="DefaultParagraphFont"/>
+          <w:rFonts w:ascii="Arno Pro" w:hAnsi="Arno Pro"/>
+          <w:kern w:val="2"/>
+          <w:sz w:val="18"/>
+        </w:rPr>
+        <w:t xml:space="preserve">Isothermal titration calorimetry (ITC) was used to determine inverse molar association constants for 9 of the 15 most abundant </w:t>
+      </w:r>
+      <w:r>
+        <w:rPr>
+          <w:rStyle w:val="DefaultParagraphFont"/>
+          <w:rFonts w:ascii="Arno Pro" w:hAnsi="Arno Pro"/>
+          <w:i/>
+          <w:iCs/>
+          <w:kern w:val="2"/>
+          <w:sz w:val="18"/>
+        </w:rPr>
+        <w:t xml:space="preserve">E. coli </w:t>
+      </w:r>
+      <w:r>
+        <w:rPr>
+          <w:rStyle w:val="DefaultParagraphFont"/>
+          <w:rFonts w:ascii="Arno Pro" w:hAnsi="Arno Pro"/>
+          <w:kern w:val="2"/>
+          <w:sz w:val="18"/>
+        </w:rPr>
+        <w:t>metabolites (Figure 1B &amp; C).</w:t>
+      </w:r>
+    </w:p>
+    <w:p>
+      <w:pPr>
+        <w:pStyle w:val="Normal"/>
+        <w:rPr/>
+      </w:pPr>
+      <w:r>
+        <w:rPr>
+          <w:rStyle w:val="DefaultParagraphFont"/>
+          <w:rFonts w:ascii="Arno Pro" w:hAnsi="Arno Pro"/>
+          <w:kern w:val="2"/>
+          <w:sz w:val="18"/>
+        </w:rPr>
+        <w:t>The 6 remaining metabolites were not amenable to isothermal titration calorimetry because their interactions with Mg</w:t>
+      </w:r>
+      <w:r>
+        <w:rPr>
+          <w:rStyle w:val="DefaultParagraphFont"/>
+          <w:rFonts w:ascii="Arno Pro" w:hAnsi="Arno Pro"/>
+          <w:kern w:val="2"/>
+          <w:position w:val="5"/>
+          <w:sz w:val="18"/>
+        </w:rPr>
+        <w:t>2+</w:t>
+      </w:r>
+      <w:r>
+        <w:rPr>
+          <w:rStyle w:val="DefaultParagraphFont"/>
+          <w:rFonts w:ascii="Arno Pro" w:hAnsi="Arno Pro"/>
+          <w:kern w:val="2"/>
+          <w:sz w:val="18"/>
+        </w:rPr>
+        <w:t xml:space="preserve"> are very weak and require high, molar, concentrations of reagents making heat of dilution a large portion of the ITC signal.</w:t>
+      </w:r>
+    </w:p>
+    <w:p>
+      <w:pPr>
+        <w:pStyle w:val="VDTableTitle"/>
+        <w:rPr>
+          <w:rStyle w:val="DefaultParagraphFont"/>
+          <w:rFonts w:eastAsia="Times New Roman" w:cs="Times New Roman"/>
+          <w:b w:val="false"/>
+          <w:b w:val="false"/>
+          <w:sz w:val="18"/>
+          <w:szCs w:val="20"/>
+        </w:rPr>
+      </w:pPr>
+      <w:r>
+        <w:rPr>
+          <w:rFonts w:eastAsia="Times New Roman" w:cs="Times New Roman"/>
+          <w:b w:val="false"/>
+          <w:sz w:val="18"/>
+          <w:szCs w:val="20"/>
+        </w:rPr>
+      </w:r>
+    </w:p>
+    <w:p>
+      <w:pPr>
+        <w:pStyle w:val="VAFigureCaption"/>
+        <w:rPr/>
+      </w:pPr>
       <w:r>
         <w:rPr>
           <w:rStyle w:val="DefaultParagraphFont"/>
@@ -1788,230 +2557,60 @@
           <w:sz w:val="19"/>
           <w:szCs w:val="19"/>
         </w:rPr>
-        <w:t>F</w:t>
+        <w:t>Figure 2</w:t>
       </w:r>
       <w:r>
         <w:rPr>
           <w:rStyle w:val="DefaultParagraphFont"/>
           <w:rFonts w:eastAsia="Times New Roman" w:cs="Times New Roman"/>
           <w:b/>
+          <w:sz w:val="19"/>
+          <w:szCs w:val="19"/>
+        </w:rPr>
+        <w:t xml:space="preserve">. </w:t>
+      </w:r>
+      <w:r>
+        <w:rPr>
+          <w:rStyle w:val="DefaultParagraphFont"/>
+          <w:rFonts w:eastAsia="Times New Roman" w:cs="Times New Roman"/>
+        </w:rPr>
+        <w:t>Mg</w:t>
+      </w:r>
+      <w:r>
+        <w:rPr>
+          <w:rStyle w:val="DefaultParagraphFont"/>
+          <w:rFonts w:eastAsia="Times New Roman" w:cs="Times New Roman"/>
+          <w:position w:val="5"/>
+          <w:sz w:val="12"/>
+        </w:rPr>
+        <w:t>2+</w:t>
+      </w:r>
+      <w:r>
+        <w:rPr>
+          <w:rStyle w:val="DefaultParagraphFont"/>
+          <w:rFonts w:eastAsia="Times New Roman" w:cs="Times New Roman"/>
+        </w:rPr>
+        <w:t xml:space="preserve"> speciation at cellular pH and ionic strength.</w:t>
+      </w:r>
+    </w:p>
+    <w:p>
+      <w:pPr>
+        <w:pStyle w:val="VDTableTitle"/>
+        <w:rPr>
+          <w:rStyle w:val="DefaultParagraphFont"/>
+          <w:rFonts w:eastAsia="Times New Roman" w:cs="Times New Roman"/>
           <w:bCs/>
           <w:sz w:val="19"/>
           <w:szCs w:val="19"/>
         </w:rPr>
-        <w:t>igure 1</w:t>
-      </w:r>
-      <w:r>
-        <w:rPr>
-          <w:rStyle w:val="DefaultParagraphFont"/>
-          <w:rFonts w:eastAsia="Times New Roman" w:cs="Times New Roman"/>
-          <w:b/>
-          <w:sz w:val="19"/>
-          <w:szCs w:val="19"/>
-        </w:rPr>
-        <w:t xml:space="preserve">. </w:t>
-      </w:r>
-      <w:r>
-        <w:rPr>
-          <w:rStyle w:val="DefaultParagraphFont"/>
-          <w:rFonts w:eastAsia="Times New Roman" w:cs="Times New Roman"/>
-        </w:rPr>
-        <w:t xml:space="preserve">The top 15 metabolites in </w:t>
-      </w:r>
-      <w:r>
-        <w:rPr>
-          <w:rStyle w:val="DefaultParagraphFont"/>
-          <w:rFonts w:eastAsia="Times New Roman" w:cs="Times New Roman"/>
-          <w:i/>
-          <w:iCs/>
-        </w:rPr>
-        <w:t>E. coli</w:t>
-      </w:r>
-      <w:r>
-        <w:rPr>
-          <w:rStyle w:val="DefaultParagraphFont"/>
-          <w:rFonts w:eastAsia="Times New Roman" w:cs="Times New Roman"/>
-        </w:rPr>
-        <w:t xml:space="preserve"> bind to Mg</w:t>
-      </w:r>
-      <w:r>
-        <w:rPr>
-          <w:rStyle w:val="DefaultParagraphFont"/>
-          <w:rFonts w:eastAsia="Times New Roman" w:cs="Times New Roman"/>
-          <w:position w:val="5"/>
-          <w:sz w:val="12"/>
-        </w:rPr>
-        <w:t>2+</w:t>
-      </w:r>
-      <w:r>
-        <w:rPr>
-          <w:rStyle w:val="DefaultParagraphFont"/>
-          <w:rFonts w:eastAsia="Times New Roman" w:cs="Times New Roman"/>
-        </w:rPr>
-        <w:t xml:space="preserve">. </w:t>
-      </w:r>
-      <w:r>
-        <w:rPr>
-          <w:rStyle w:val="DefaultParagraphFont"/>
-          <w:rFonts w:eastAsia="Times New Roman" w:cs="Times New Roman"/>
-          <w:b/>
-          <w:bCs/>
-        </w:rPr>
-        <w:t>(A)</w:t>
-      </w:r>
-    </w:p>
-    <w:p>
-      <w:pPr>
-        <w:pStyle w:val="Normal"/>
-        <w:rPr/>
-      </w:pPr>
-      <w:r>
-        <w:rPr>
-          <w:rStyle w:val="DefaultParagraphFont"/>
-          <w:rFonts w:ascii="Arno Pro" w:hAnsi="Arno Pro"/>
-          <w:kern w:val="2"/>
-          <w:sz w:val="18"/>
-        </w:rPr>
-        <w:t xml:space="preserve">Isothermal titration calorimetry (ITC) was used to determine inverse molar association constants for 9 of the 15 most abundant </w:t>
-      </w:r>
-      <w:r>
-        <w:rPr>
-          <w:rStyle w:val="DefaultParagraphFont"/>
-          <w:rFonts w:ascii="Arno Pro" w:hAnsi="Arno Pro"/>
-          <w:i/>
-          <w:iCs/>
-          <w:kern w:val="2"/>
-          <w:sz w:val="18"/>
-        </w:rPr>
-        <w:t xml:space="preserve">E. coli </w:t>
-      </w:r>
-      <w:r>
-        <w:rPr>
-          <w:rStyle w:val="DefaultParagraphFont"/>
-          <w:rFonts w:ascii="Arno Pro" w:hAnsi="Arno Pro"/>
-          <w:kern w:val="2"/>
-          <w:sz w:val="18"/>
-        </w:rPr>
-        <w:t>metabolites (Figure 1B &amp; C).</w:t>
-      </w:r>
-    </w:p>
-    <w:p>
-      <w:pPr>
-        <w:pStyle w:val="Normal"/>
-        <w:rPr/>
-      </w:pPr>
-      <w:r>
-        <w:rPr>
-          <w:rStyle w:val="DefaultParagraphFont"/>
-          <w:rFonts w:ascii="Arno Pro" w:hAnsi="Arno Pro"/>
-          <w:kern w:val="2"/>
-          <w:sz w:val="18"/>
-        </w:rPr>
-        <w:t>The 6 remaining metabolites were not amenable to isothermal titration calorimetry because their interactions with Mg</w:t>
-      </w:r>
-      <w:r>
-        <w:rPr>
-          <w:rStyle w:val="DefaultParagraphFont"/>
-          <w:rFonts w:ascii="Arno Pro" w:hAnsi="Arno Pro"/>
-          <w:kern w:val="2"/>
-          <w:position w:val="5"/>
-          <w:sz w:val="12"/>
-          <w:sz w:val="18"/>
-        </w:rPr>
-        <w:t>2+</w:t>
-      </w:r>
-      <w:r>
-        <w:rPr>
-          <w:rStyle w:val="DefaultParagraphFont"/>
-          <w:rFonts w:ascii="Arno Pro" w:hAnsi="Arno Pro"/>
-          <w:kern w:val="2"/>
-          <w:sz w:val="18"/>
-        </w:rPr>
-        <w:t xml:space="preserve"> are very weak and require high, molar, concentrations of reagents making heat of dilution a large portion of the ITC signal.</w:t>
-      </w:r>
-    </w:p>
-    <w:p>
-      <w:pPr>
-        <w:pStyle w:val="VDTableTitle"/>
-        <w:rPr>
-          <w:rStyle w:val="DefaultParagraphFont"/>
-          <w:rFonts w:eastAsia="Times New Roman" w:cs="Times New Roman"/>
-          <w:b w:val="false"/>
-          <w:b w:val="false"/>
-          <w:sz w:val="18"/>
-          <w:szCs w:val="20"/>
-        </w:rPr>
-      </w:pPr>
-      <w:r>
-        <w:rPr/>
-      </w:r>
-    </w:p>
-    <w:p>
-      <w:pPr>
-        <w:pStyle w:val="VAFigureCaption"/>
-        <w:rPr/>
-      </w:pPr>
-      <w:r>
-        <w:rPr>
-          <w:rStyle w:val="DefaultParagraphFont"/>
-          <w:rFonts w:eastAsia="Times New Roman" w:cs="Times New Roman"/>
-          <w:b/>
+      </w:pPr>
+      <w:r>
+        <w:rPr>
+          <w:rFonts w:eastAsia="Times New Roman" w:cs="Times New Roman"/>
           <w:bCs/>
           <w:sz w:val="19"/>
           <w:szCs w:val="19"/>
         </w:rPr>
-        <w:t>Figure 2</w:t>
-      </w:r>
-      <w:r>
-        <w:rPr>
-          <w:rStyle w:val="DefaultParagraphFont"/>
-          <w:rFonts w:eastAsia="Times New Roman" w:cs="Times New Roman"/>
-          <w:b/>
-          <w:sz w:val="19"/>
-          <w:szCs w:val="19"/>
-        </w:rPr>
-        <w:t xml:space="preserve">. </w:t>
-      </w:r>
-      <w:r>
-        <w:rPr>
-          <w:rStyle w:val="DefaultParagraphFont"/>
-          <w:rFonts w:eastAsia="Times New Roman" w:cs="Times New Roman"/>
-        </w:rPr>
-        <w:t>Mg</w:t>
-      </w:r>
-      <w:r>
-        <w:rPr>
-          <w:rStyle w:val="DefaultParagraphFont"/>
-          <w:rFonts w:eastAsia="Times New Roman" w:cs="Times New Roman"/>
-          <w:position w:val="5"/>
-          <w:sz w:val="12"/>
-        </w:rPr>
-        <w:t>2+</w:t>
-      </w:r>
-      <w:r>
-        <w:rPr>
-          <w:rStyle w:val="DefaultParagraphFont"/>
-          <w:rFonts w:eastAsia="Times New Roman" w:cs="Times New Roman"/>
-        </w:rPr>
-        <w:t xml:space="preserve"> speciation at cellular pH and ionic strength.</w:t>
-      </w:r>
-    </w:p>
-    <w:p>
-      <w:pPr>
-        <w:pStyle w:val="VDTableTitle"/>
-        <w:rPr>
-          <w:rStyle w:val="DefaultParagraphFont"/>
-          <w:rFonts w:eastAsia="Times New Roman" w:cs="Times New Roman"/>
-          <w:bCs/>
-          <w:sz w:val="19"/>
-          <w:szCs w:val="19"/>
-        </w:rPr>
-      </w:pPr>
-      <w:r>
-        <w:rPr>
-          <w:kern w:val="2"/>
-          <w:sz w:val="18"/>
-        </w:rPr>
       </w:r>
     </w:p>
     <w:p>
@@ -2091,7 +2690,7 @@
         <w:sectPr>
           <w:type w:val="continuous"/>
           <w:pgSz w:w="12240" w:h="15840"/>
-          <w:pgMar w:left="1094" w:right="1094" w:header="0" w:top="720" w:footer="720" w:bottom="720" w:gutter="0"/>
+          <w:pgMar w:left="1094" w:right="1094" w:header="0" w:top="720" w:footer="720" w:bottom="777" w:gutter="0"/>
           <w:cols w:num="2" w:space="460" w:equalWidth="true" w:sep="false"/>
           <w:formProt w:val="false"/>
           <w:textDirection w:val="lrTb"/>
@@ -2145,7 +2744,7 @@
         <w:sectPr>
           <w:type w:val="continuous"/>
           <w:pgSz w:w="12240" w:h="15840"/>
-          <w:pgMar w:left="1094" w:right="1094" w:header="0" w:top="720" w:footer="720" w:bottom="720" w:gutter="0"/>
+          <w:pgMar w:left="1094" w:right="1094" w:header="0" w:top="720" w:footer="720" w:bottom="777" w:gutter="0"/>
           <w:formProt w:val="false"/>
           <w:textDirection w:val="lrTb"/>
           <w:docGrid w:type="default" w:linePitch="600" w:charSpace="32768"/>
@@ -2290,7 +2889,7 @@
         <w:sectPr>
           <w:type w:val="continuous"/>
           <w:pgSz w:w="12240" w:h="15840"/>
-          <w:pgMar w:left="1094" w:right="1094" w:header="0" w:top="720" w:footer="720" w:bottom="720" w:gutter="0"/>
+          <w:pgMar w:left="1094" w:right="1094" w:header="0" w:top="720" w:footer="720" w:bottom="777" w:gutter="0"/>
           <w:cols w:num="2" w:space="460" w:equalWidth="true" w:sep="false"/>
           <w:formProt w:val="false"/>
           <w:textDirection w:val="lrTb"/>
@@ -2549,7 +3148,7 @@
         <w:sectPr>
           <w:type w:val="continuous"/>
           <w:pgSz w:w="12240" w:h="15840"/>
-          <w:pgMar w:left="1094" w:right="1094" w:header="0" w:top="720" w:footer="720" w:bottom="720" w:gutter="0"/>
+          <w:pgMar w:left="1094" w:right="1094" w:header="0" w:top="720" w:footer="720" w:bottom="777" w:gutter="0"/>
           <w:cols w:num="2" w:space="460" w:equalWidth="true" w:sep="false"/>
           <w:formProt w:val="false"/>
           <w:textDirection w:val="lrTb"/>
@@ -2906,7 +3505,7 @@
         <w:gridCol w:w="1283"/>
         <w:gridCol w:w="1283"/>
         <w:gridCol w:w="1283"/>
-        <w:gridCol w:w="1282"/>
+        <w:gridCol w:w="1280"/>
       </w:tblGrid>
       <w:tr>
         <w:trPr/>
@@ -3073,7 +3672,7 @@
         </w:tc>
         <w:tc>
           <w:tcPr>
-            <w:tcW w:w="1282" w:type="dxa"/>
+            <w:tcW w:w="1280" w:type="dxa"/>
             <w:tcBorders>
               <w:top w:val="single" w:sz="6" w:space="0" w:color="000000"/>
               <w:left w:val="single" w:sz="6" w:space="0" w:color="000000"/>
@@ -3267,7 +3866,7 @@
         </w:tc>
         <w:tc>
           <w:tcPr>
-            <w:tcW w:w="1282" w:type="dxa"/>
+            <w:tcW w:w="1280" w:type="dxa"/>
             <w:tcBorders>
               <w:top w:val="single" w:sz="6" w:space="0" w:color="000000"/>
               <w:left w:val="single" w:sz="6" w:space="0" w:color="000000"/>
@@ -3729,6 +4328,226 @@
       </w:pPr>
     </w:lvl>
   </w:abstractNum>
+  <w:abstractNum w:abstractNumId="4">
+    <w:lvl w:ilvl="0">
+      <w:start w:val="1"/>
+      <w:numFmt w:val="decimal"/>
+      <w:lvlText w:val="%1"/>
+      <w:lvlJc w:val="left"/>
+      <w:pPr>
+        <w:tabs>
+          <w:tab w:val="num" w:pos="0"/>
+        </w:tabs>
+        <w:ind w:left="360" w:hanging="360"/>
+      </w:pPr>
+    </w:lvl>
+    <w:lvl w:ilvl="1">
+      <w:start w:val="1"/>
+      <w:numFmt w:val="decimal"/>
+      <w:lvlText w:val="%1.%2"/>
+      <w:lvlJc w:val="left"/>
+      <w:pPr>
+        <w:tabs>
+          <w:tab w:val="num" w:pos="0"/>
+        </w:tabs>
+        <w:ind w:left="1080" w:hanging="360"/>
+      </w:pPr>
+    </w:lvl>
+    <w:lvl w:ilvl="2">
+      <w:start w:val="1"/>
+      <w:numFmt w:val="decimal"/>
+      <w:lvlText w:val="%1.%2.%3"/>
+      <w:lvlJc w:val="left"/>
+      <w:pPr>
+        <w:tabs>
+          <w:tab w:val="num" w:pos="0"/>
+        </w:tabs>
+        <w:ind w:left="1440" w:hanging="360"/>
+      </w:pPr>
+    </w:lvl>
+    <w:lvl w:ilvl="3">
+      <w:start w:val="1"/>
+      <w:numFmt w:val="decimal"/>
+      <w:lvlText w:val="%1.%2.%3.%4"/>
+      <w:lvlJc w:val="left"/>
+      <w:pPr>
+        <w:tabs>
+          <w:tab w:val="num" w:pos="0"/>
+        </w:tabs>
+        <w:ind w:left="1800" w:hanging="360"/>
+      </w:pPr>
+    </w:lvl>
+    <w:lvl w:ilvl="4">
+      <w:start w:val="1"/>
+      <w:numFmt w:val="decimal"/>
+      <w:lvlText w:val="%1.%2.%3.%4.%5"/>
+      <w:lvlJc w:val="left"/>
+      <w:pPr>
+        <w:tabs>
+          <w:tab w:val="num" w:pos="0"/>
+        </w:tabs>
+        <w:ind w:left="2160" w:hanging="360"/>
+      </w:pPr>
+    </w:lvl>
+    <w:lvl w:ilvl="5">
+      <w:start w:val="1"/>
+      <w:numFmt w:val="decimal"/>
+      <w:lvlText w:val="%1.%2.%3.%4.%5.%6"/>
+      <w:lvlJc w:val="left"/>
+      <w:pPr>
+        <w:tabs>
+          <w:tab w:val="num" w:pos="0"/>
+        </w:tabs>
+        <w:ind w:left="2520" w:hanging="360"/>
+      </w:pPr>
+    </w:lvl>
+    <w:lvl w:ilvl="6">
+      <w:start w:val="1"/>
+      <w:numFmt w:val="decimal"/>
+      <w:lvlText w:val="%1.%2.%3.%4.%5.%6.%7"/>
+      <w:lvlJc w:val="left"/>
+      <w:pPr>
+        <w:tabs>
+          <w:tab w:val="num" w:pos="0"/>
+        </w:tabs>
+        <w:ind w:left="2880" w:hanging="360"/>
+      </w:pPr>
+    </w:lvl>
+    <w:lvl w:ilvl="7">
+      <w:start w:val="1"/>
+      <w:numFmt w:val="decimal"/>
+      <w:lvlText w:val="%1.%2.%3.%4.%5.%6.%7.%8"/>
+      <w:lvlJc w:val="left"/>
+      <w:pPr>
+        <w:tabs>
+          <w:tab w:val="num" w:pos="0"/>
+        </w:tabs>
+        <w:ind w:left="3240" w:hanging="360"/>
+      </w:pPr>
+    </w:lvl>
+    <w:lvl w:ilvl="8">
+      <w:start w:val="1"/>
+      <w:numFmt w:val="decimal"/>
+      <w:lvlText w:val="%1.%2.%3.%4.%5.%6.%7.%8.%9"/>
+      <w:lvlJc w:val="left"/>
+      <w:pPr>
+        <w:tabs>
+          <w:tab w:val="num" w:pos="0"/>
+        </w:tabs>
+        <w:ind w:left="3600" w:hanging="360"/>
+      </w:pPr>
+    </w:lvl>
+  </w:abstractNum>
+  <w:abstractNum w:abstractNumId="5">
+    <w:lvl w:ilvl="0">
+      <w:start w:val="1"/>
+      <w:numFmt w:val="lowerLetter"/>
+      <w:lvlText w:val="%1"/>
+      <w:lvlJc w:val="left"/>
+      <w:pPr>
+        <w:tabs>
+          <w:tab w:val="num" w:pos="0"/>
+        </w:tabs>
+        <w:ind w:left="720" w:hanging="360"/>
+      </w:pPr>
+    </w:lvl>
+    <w:lvl w:ilvl="1">
+      <w:start w:val="1"/>
+      <w:numFmt w:val="decimal"/>
+      <w:lvlText w:val="%1.%2"/>
+      <w:lvlJc w:val="left"/>
+      <w:pPr>
+        <w:tabs>
+          <w:tab w:val="num" w:pos="0"/>
+        </w:tabs>
+        <w:ind w:left="1080" w:hanging="360"/>
+      </w:pPr>
+    </w:lvl>
+    <w:lvl w:ilvl="2">
+      <w:start w:val="1"/>
+      <w:numFmt w:val="decimal"/>
+      <w:lvlText w:val="%1.%2.%3"/>
+      <w:lvlJc w:val="left"/>
+      <w:pPr>
+        <w:tabs>
+          <w:tab w:val="num" w:pos="0"/>
+        </w:tabs>
+        <w:ind w:left="1440" w:hanging="360"/>
+      </w:pPr>
+    </w:lvl>
+    <w:lvl w:ilvl="3">
+      <w:start w:val="1"/>
+      <w:numFmt w:val="decimal"/>
+      <w:lvlText w:val="%1.%2.%3.%4"/>
+      <w:lvlJc w:val="left"/>
+      <w:pPr>
+        <w:tabs>
+          <w:tab w:val="num" w:pos="0"/>
+        </w:tabs>
+        <w:ind w:left="1800" w:hanging="360"/>
+      </w:pPr>
+    </w:lvl>
+    <w:lvl w:ilvl="4">
+      <w:start w:val="1"/>
+      <w:numFmt w:val="decimal"/>
+      <w:lvlText w:val="%1.%2.%3.%4.%5"/>
+      <w:lvlJc w:val="left"/>
+      <w:pPr>
+        <w:tabs>
+          <w:tab w:val="num" w:pos="0"/>
+        </w:tabs>
+        <w:ind w:left="2160" w:hanging="360"/>
+      </w:pPr>
+    </w:lvl>
+    <w:lvl w:ilvl="5">
+      <w:start w:val="1"/>
+      <w:numFmt w:val="decimal"/>
+      <w:lvlText w:val="%1.%2.%3.%4.%5.%6"/>
+      <w:lvlJc w:val="left"/>
+      <w:pPr>
+        <w:tabs>
+          <w:tab w:val="num" w:pos="0"/>
+        </w:tabs>
+        <w:ind w:left="2520" w:hanging="360"/>
+      </w:pPr>
+    </w:lvl>
+    <w:lvl w:ilvl="6">
+      <w:start w:val="1"/>
+      <w:numFmt w:val="decimal"/>
+      <w:lvlText w:val="%1.%2.%3.%4.%5.%6.%7"/>
+      <w:lvlJc w:val="left"/>
+      <w:pPr>
+        <w:tabs>
+          <w:tab w:val="num" w:pos="0"/>
+        </w:tabs>
+        <w:ind w:left="2880" w:hanging="360"/>
+      </w:pPr>
+    </w:lvl>
+    <w:lvl w:ilvl="7">
+      <w:start w:val="1"/>
+      <w:numFmt w:val="decimal"/>
+      <w:lvlText w:val="%1.%2.%3.%4.%5.%6.%7.%8"/>
+      <w:lvlJc w:val="left"/>
+      <w:pPr>
+        <w:tabs>
+          <w:tab w:val="num" w:pos="0"/>
+        </w:tabs>
+        <w:ind w:left="3240" w:hanging="360"/>
+      </w:pPr>
+    </w:lvl>
+    <w:lvl w:ilvl="8">
+      <w:start w:val="1"/>
+      <w:numFmt w:val="decimal"/>
+      <w:lvlText w:val="%1.%2.%3.%4.%5.%6.%7.%8.%9"/>
+      <w:lvlJc w:val="left"/>
+      <w:pPr>
+        <w:tabs>
+          <w:tab w:val="num" w:pos="0"/>
+        </w:tabs>
+        <w:ind w:left="3600" w:hanging="360"/>
+      </w:pPr>
+    </w:lvl>
+  </w:abstractNum>
   <w:abstractNum w:abstractNumId="6">
     <w:lvl w:ilvl="0">
       <w:start w:val="1"/>
@@ -3849,19 +4668,31 @@
     <w:abstractNumId w:val="3"/>
   </w:num>
   <w:num w:numId="4">
-    <w:abstractNumId w:val="2"/>
+    <w:abstractNumId w:val="4"/>
+  </w:num>
+  <w:num w:numId="5">
+    <w:abstractNumId w:val="5"/>
+  </w:num>
+  <w:num w:numId="6">
+    <w:abstractNumId w:val="6"/>
+  </w:num>
+  <w:num w:numId="7">
+    <w:abstractNumId w:val="4"/>
     <w:lvlOverride w:ilvl="0">
       <w:startOverride w:val="1"/>
     </w:lvlOverride>
   </w:num>
-  <w:num w:numId="5">
-    <w:abstractNumId w:val="3"/>
+  <w:num w:numId="8">
+    <w:abstractNumId w:val="4"/>
+  </w:num>
+  <w:num w:numId="9">
+    <w:abstractNumId w:val="5"/>
     <w:lvlOverride w:ilvl="0">
       <w:startOverride w:val="1"/>
     </w:lvlOverride>
   </w:num>
-  <w:num w:numId="6">
-    <w:abstractNumId w:val="6"/>
+  <w:num w:numId="10">
+    <w:abstractNumId w:val="5"/>
   </w:num>
 </w:numbering>
 </file>
@@ -3872,13 +4703,12 @@
     <w:rPrDefault>
       <w:rPr>
         <w:rFonts w:ascii="New York" w:hAnsi="New York" w:eastAsia="Times New Roman" w:cs="Times New Roman"/>
-        <w:sz w:val="24"/>
         <w:lang w:val="en-US" w:eastAsia="en-US" w:bidi="ar-SA"/>
       </w:rPr>
     </w:rPrDefault>
     <w:pPrDefault>
       <w:pPr>
-        <w:suppressAutoHyphens w:val="false"/>
+        <w:suppressAutoHyphens w:val="true"/>
       </w:pPr>
     </w:pPrDefault>
   </w:docDefaults>
@@ -3890,15 +4720,12 @@
       <w:keepLines w:val="false"/>
       <w:pageBreakBefore w:val="false"/>
       <w:widowControl/>
-      <w:pBdr/>
-      <w:shd w:fill="auto" w:val="clear"/>
+      <w:shd w:val="clear" w:fill="auto"/>
       <w:suppressAutoHyphens w:val="false"/>
-      <w:kinsoku w:val="true"/>
-      <w:overflowPunct w:val="true"/>
-      <w:autoSpaceDE w:val="true"/>
+      <w:overflowPunct w:val="false"/>
       <w:bidi w:val="0"/>
       <w:snapToGrid w:val="true"/>
-      <w:spacing w:before="0" w:after="200" w:lineRule="auto" w:line="240"/>
+      <w:spacing w:lineRule="auto" w:line="240" w:before="0" w:after="200"/>
       <w:jc w:val="both"/>
     </w:pPr>
     <w:rPr>
@@ -4162,7 +4989,45 @@
       <w:sz w:val="40"/>
     </w:rPr>
   </w:style>
-  <w:style w:type="paragraph" w:styleId="Normal1">
+  <w:style w:type="paragraph" w:styleId="List">
+    <w:name w:val="List"/>
+    <w:basedOn w:val="TextBody"/>
+    <w:pPr>
+      <w:suppressAutoHyphens w:val="false"/>
+    </w:pPr>
+    <w:rPr>
+      <w:rFonts w:cs="Lohit Devanagari"/>
+    </w:rPr>
+  </w:style>
+  <w:style w:type="paragraph" w:styleId="Caption">
+    <w:name w:val="Caption"/>
+    <w:basedOn w:val="Normal"/>
+    <w:qFormat/>
+    <w:pPr>
+      <w:suppressLineNumbers/>
+      <w:suppressAutoHyphens w:val="false"/>
+      <w:spacing w:before="120" w:after="120"/>
+    </w:pPr>
+    <w:rPr>
+      <w:rFonts w:cs="Lohit Devanagari"/>
+      <w:i/>
+      <w:iCs/>
+      <w:szCs w:val="24"/>
+    </w:rPr>
+  </w:style>
+  <w:style w:type="paragraph" w:styleId="Index">
+    <w:name w:val="Index"/>
+    <w:basedOn w:val="Normal"/>
+    <w:qFormat/>
+    <w:pPr>
+      <w:suppressLineNumbers/>
+      <w:suppressAutoHyphens w:val="false"/>
+    </w:pPr>
+    <w:rPr>
+      <w:rFonts w:cs="Lohit Devanagari"/>
+    </w:rPr>
+  </w:style>
+  <w:style w:type="paragraph" w:styleId="LONormal">
     <w:name w:val="LO-Normal"/>
     <w:qFormat/>
     <w:pPr>
@@ -4170,12 +5035,9 @@
       <w:keepLines w:val="false"/>
       <w:pageBreakBefore w:val="false"/>
       <w:widowControl w:val="false"/>
-      <w:pBdr/>
-      <w:shd w:fill="auto" w:val="clear"/>
+      <w:shd w:val="clear" w:fill="auto"/>
       <w:suppressAutoHyphens w:val="true"/>
-      <w:kinsoku w:val="true"/>
-      <w:overflowPunct w:val="true"/>
-      <w:autoSpaceDE w:val="true"/>
+      <w:overflowPunct w:val="false"/>
       <w:bidi w:val="0"/>
       <w:snapToGrid w:val="true"/>
       <w:spacing w:lineRule="auto" w:line="240" w:before="0" w:after="0"/>
@@ -4208,44 +5070,6 @@
       <w:lang w:val="en-US" w:eastAsia="en-US" w:bidi="ar-SA"/>
     </w:rPr>
   </w:style>
-  <w:style w:type="paragraph" w:styleId="List">
-    <w:name w:val="List"/>
-    <w:basedOn w:val="TextBody"/>
-    <w:pPr>
-      <w:suppressAutoHyphens w:val="false"/>
-    </w:pPr>
-    <w:rPr>
-      <w:rFonts w:cs="Lohit Devanagari"/>
-    </w:rPr>
-  </w:style>
-  <w:style w:type="paragraph" w:styleId="Caption">
-    <w:name w:val="Caption"/>
-    <w:basedOn w:val="Normal"/>
-    <w:qFormat/>
-    <w:pPr>
-      <w:suppressLineNumbers/>
-      <w:suppressAutoHyphens w:val="false"/>
-      <w:spacing w:before="120" w:after="120"/>
-    </w:pPr>
-    <w:rPr>
-      <w:rFonts w:cs="Lohit Devanagari"/>
-      <w:i/>
-      <w:iCs/>
-      <w:szCs w:val="24"/>
-    </w:rPr>
-  </w:style>
-  <w:style w:type="paragraph" w:styleId="Index">
-    <w:name w:val="Index"/>
-    <w:basedOn w:val="Normal"/>
-    <w:qFormat/>
-    <w:pPr>
-      <w:suppressLineNumbers/>
-      <w:suppressAutoHyphens w:val="false"/>
-    </w:pPr>
-    <w:rPr>
-      <w:rFonts w:cs="Lohit Devanagari"/>
-    </w:rPr>
-  </w:style>
   <w:style w:type="paragraph" w:styleId="Footnote">
     <w:name w:val="Footnote Text"/>
     <w:basedOn w:val="Normal"/>

</xml_diff>